<commit_message>
2nd Commit wordsplitter updated
</commit_message>
<xml_diff>
--- a/CC_Documentation .docx
+++ b/CC_Documentation .docx
@@ -5,17 +5,482 @@
   <w:body>
     <w:p>
       <w:pPr>
-        <w:ind w:left="2160" w:firstLine="720"/>
+        <w:jc w:val="center"/>
         <w:rPr>
           <w:sz w:val="56"/>
           <w:szCs w:val="56"/>
         </w:rPr>
       </w:pPr>
-      <w:r>
+    </w:p>
+    <w:p>
+      <w:pPr>
+        <w:jc w:val="center"/>
         <w:rPr>
           <w:sz w:val="56"/>
           <w:szCs w:val="56"/>
         </w:rPr>
+      </w:pPr>
+    </w:p>
+    <w:p>
+      <w:pPr>
+        <w:jc w:val="center"/>
+        <w:rPr>
+          <w:sz w:val="56"/>
+          <w:szCs w:val="56"/>
+        </w:rPr>
+      </w:pPr>
+    </w:p>
+    <w:p>
+      <w:pPr>
+        <w:jc w:val="center"/>
+        <w:rPr>
+          <w:sz w:val="56"/>
+          <w:szCs w:val="56"/>
+        </w:rPr>
+      </w:pPr>
+    </w:p>
+    <w:p>
+      <w:pPr>
+        <w:jc w:val="center"/>
+        <w:rPr>
+          <w:sz w:val="56"/>
+          <w:szCs w:val="56"/>
+        </w:rPr>
+      </w:pPr>
+      <w:r>
+        <w:rPr>
+          <w:noProof/>
+          <w:sz w:val="56"/>
+          <w:szCs w:val="56"/>
+        </w:rPr>
+        <w:drawing>
+          <wp:inline distT="0" distB="0" distL="0" distR="0" wp14:anchorId="748E3048" wp14:editId="547B1628">
+            <wp:extent cx="6078508" cy="2905234"/>
+            <wp:effectExtent l="0" t="0" r="0" b="0"/>
+            <wp:docPr id="2" name="Picture 2"/>
+            <wp:cNvGraphicFramePr>
+              <a:graphicFrameLocks xmlns:a="http://schemas.openxmlformats.org/drawingml/2006/main" noChangeAspect="1"/>
+            </wp:cNvGraphicFramePr>
+            <a:graphic xmlns:a="http://schemas.openxmlformats.org/drawingml/2006/main">
+              <a:graphicData uri="http://schemas.openxmlformats.org/drawingml/2006/picture">
+                <pic:pic xmlns:pic="http://schemas.openxmlformats.org/drawingml/2006/picture">
+                  <pic:nvPicPr>
+                    <pic:cNvPr id="2" name="Picture 2"/>
+                    <pic:cNvPicPr/>
+                  </pic:nvPicPr>
+                  <pic:blipFill rotWithShape="1">
+                    <a:blip r:embed="rId8">
+                      <a:extLst>
+                        <a:ext uri="{28A0092B-C50C-407E-A947-70E740481C1C}">
+                          <a14:useLocalDpi xmlns:a14="http://schemas.microsoft.com/office/drawing/2010/main" val="0"/>
+                        </a:ext>
+                      </a:extLst>
+                    </a:blip>
+                    <a:srcRect t="20567"/>
+                    <a:stretch/>
+                  </pic:blipFill>
+                  <pic:spPr bwMode="auto">
+                    <a:xfrm>
+                      <a:off x="0" y="0"/>
+                      <a:ext cx="6078508" cy="2905234"/>
+                    </a:xfrm>
+                    <a:prstGeom prst="rect">
+                      <a:avLst/>
+                    </a:prstGeom>
+                    <a:ln>
+                      <a:noFill/>
+                    </a:ln>
+                    <a:extLst>
+                      <a:ext uri="{53640926-AAD7-44D8-BBD7-CCE9431645EC}">
+                        <a14:shadowObscured xmlns:a14="http://schemas.microsoft.com/office/drawing/2010/main"/>
+                      </a:ext>
+                    </a:extLst>
+                  </pic:spPr>
+                </pic:pic>
+              </a:graphicData>
+            </a:graphic>
+          </wp:inline>
+        </w:drawing>
+      </w:r>
+    </w:p>
+    <w:p>
+      <w:pPr>
+        <w:rPr>
+          <w:rFonts w:ascii="Times New Roman" w:hAnsi="Times New Roman" w:cs="Times New Roman"/>
+          <w:sz w:val="56"/>
+          <w:szCs w:val="56"/>
+        </w:rPr>
+      </w:pPr>
+      <w:r>
+        <w:rPr>
+          <w:rFonts w:ascii="Times New Roman" w:hAnsi="Times New Roman" w:cs="Times New Roman"/>
+          <w:sz w:val="56"/>
+          <w:szCs w:val="56"/>
+        </w:rPr>
+        <w:t xml:space="preserve">Team </w:t>
+      </w:r>
+      <w:r>
+        <w:rPr>
+          <w:rFonts w:ascii="Times New Roman" w:hAnsi="Times New Roman" w:cs="Times New Roman"/>
+          <w:sz w:val="56"/>
+          <w:szCs w:val="56"/>
+        </w:rPr>
+        <w:t>Member:</w:t>
+      </w:r>
+    </w:p>
+    <w:p>
+      <w:pPr>
+        <w:pStyle w:val="ListParagraph"/>
+        <w:numPr>
+          <w:ilvl w:val="0"/>
+          <w:numId w:val="5"/>
+        </w:numPr>
+        <w:rPr>
+          <w:rFonts w:ascii="Times New Roman" w:hAnsi="Times New Roman" w:cs="Times New Roman"/>
+          <w:sz w:val="36"/>
+          <w:szCs w:val="36"/>
+        </w:rPr>
+      </w:pPr>
+      <w:r>
+        <w:rPr>
+          <w:rFonts w:ascii="Times New Roman" w:hAnsi="Times New Roman" w:cs="Times New Roman"/>
+          <w:sz w:val="36"/>
+          <w:szCs w:val="36"/>
+        </w:rPr>
+        <w:t xml:space="preserve">Muhammad </w:t>
+      </w:r>
+      <w:proofErr w:type="spellStart"/>
+      <w:r>
+        <w:rPr>
+          <w:rFonts w:ascii="Times New Roman" w:hAnsi="Times New Roman" w:cs="Times New Roman"/>
+          <w:sz w:val="36"/>
+          <w:szCs w:val="36"/>
+        </w:rPr>
+        <w:t>Naim</w:t>
+      </w:r>
+      <w:proofErr w:type="spellEnd"/>
+      <w:r>
+        <w:rPr>
+          <w:rFonts w:ascii="Times New Roman" w:hAnsi="Times New Roman" w:cs="Times New Roman"/>
+          <w:sz w:val="36"/>
+          <w:szCs w:val="36"/>
+        </w:rPr>
+        <w:t xml:space="preserve"> Siddique</w:t>
+      </w:r>
+      <w:r>
+        <w:rPr>
+          <w:rFonts w:ascii="Times New Roman" w:hAnsi="Times New Roman" w:cs="Times New Roman"/>
+          <w:sz w:val="36"/>
+          <w:szCs w:val="36"/>
+        </w:rPr>
+        <w:t xml:space="preserve"> </w:t>
+      </w:r>
+      <w:r>
+        <w:rPr>
+          <w:rFonts w:ascii="Times New Roman" w:hAnsi="Times New Roman" w:cs="Times New Roman"/>
+          <w:sz w:val="36"/>
+          <w:szCs w:val="36"/>
+        </w:rPr>
+        <w:t>(EB 20102</w:t>
+      </w:r>
+      <w:r>
+        <w:rPr>
+          <w:rFonts w:ascii="Times New Roman" w:hAnsi="Times New Roman" w:cs="Times New Roman"/>
+          <w:sz w:val="36"/>
+          <w:szCs w:val="36"/>
+        </w:rPr>
+        <w:t>088</w:t>
+      </w:r>
+      <w:r>
+        <w:rPr>
+          <w:rFonts w:ascii="Times New Roman" w:hAnsi="Times New Roman" w:cs="Times New Roman"/>
+          <w:sz w:val="36"/>
+          <w:szCs w:val="36"/>
+        </w:rPr>
+        <w:t>)</w:t>
+      </w:r>
+    </w:p>
+    <w:p>
+      <w:pPr>
+        <w:pStyle w:val="ListParagraph"/>
+        <w:numPr>
+          <w:ilvl w:val="0"/>
+          <w:numId w:val="5"/>
+        </w:numPr>
+        <w:rPr>
+          <w:rFonts w:ascii="Times New Roman" w:hAnsi="Times New Roman" w:cs="Times New Roman"/>
+          <w:sz w:val="36"/>
+          <w:szCs w:val="36"/>
+        </w:rPr>
+      </w:pPr>
+      <w:r>
+        <w:rPr>
+          <w:rFonts w:ascii="Times New Roman" w:hAnsi="Times New Roman" w:cs="Times New Roman"/>
+          <w:sz w:val="36"/>
+          <w:szCs w:val="36"/>
+        </w:rPr>
+        <w:t>Muhammad Osama Ahmed</w:t>
+      </w:r>
+      <w:r>
+        <w:rPr>
+          <w:rFonts w:ascii="Times New Roman" w:hAnsi="Times New Roman" w:cs="Times New Roman"/>
+          <w:sz w:val="36"/>
+          <w:szCs w:val="36"/>
+        </w:rPr>
+        <w:t xml:space="preserve"> </w:t>
+      </w:r>
+      <w:r>
+        <w:rPr>
+          <w:rFonts w:ascii="Times New Roman" w:hAnsi="Times New Roman" w:cs="Times New Roman"/>
+          <w:sz w:val="36"/>
+          <w:szCs w:val="36"/>
+        </w:rPr>
+        <w:t>(EB 20102</w:t>
+      </w:r>
+      <w:r>
+        <w:rPr>
+          <w:rFonts w:ascii="Times New Roman" w:hAnsi="Times New Roman" w:cs="Times New Roman"/>
+          <w:sz w:val="36"/>
+          <w:szCs w:val="36"/>
+        </w:rPr>
+        <w:t>092</w:t>
+      </w:r>
+      <w:r>
+        <w:rPr>
+          <w:rFonts w:ascii="Times New Roman" w:hAnsi="Times New Roman" w:cs="Times New Roman"/>
+          <w:sz w:val="36"/>
+          <w:szCs w:val="36"/>
+        </w:rPr>
+        <w:t>)</w:t>
+      </w:r>
+    </w:p>
+    <w:p>
+      <w:pPr>
+        <w:pStyle w:val="ListParagraph"/>
+        <w:numPr>
+          <w:ilvl w:val="0"/>
+          <w:numId w:val="5"/>
+        </w:numPr>
+        <w:rPr>
+          <w:rFonts w:ascii="Times New Roman" w:hAnsi="Times New Roman" w:cs="Times New Roman"/>
+          <w:sz w:val="36"/>
+          <w:szCs w:val="36"/>
+        </w:rPr>
+      </w:pPr>
+      <w:r>
+        <w:rPr>
+          <w:rFonts w:ascii="Times New Roman" w:hAnsi="Times New Roman" w:cs="Times New Roman"/>
+          <w:sz w:val="36"/>
+          <w:szCs w:val="36"/>
+        </w:rPr>
+        <w:t>Muhammad</w:t>
+      </w:r>
+      <w:r>
+        <w:rPr>
+          <w:rFonts w:ascii="Times New Roman" w:hAnsi="Times New Roman" w:cs="Times New Roman"/>
+          <w:sz w:val="36"/>
+          <w:szCs w:val="36"/>
+        </w:rPr>
+        <w:t xml:space="preserve"> </w:t>
+      </w:r>
+      <w:proofErr w:type="spellStart"/>
+      <w:r>
+        <w:rPr>
+          <w:rFonts w:ascii="Times New Roman" w:hAnsi="Times New Roman" w:cs="Times New Roman"/>
+          <w:sz w:val="36"/>
+          <w:szCs w:val="36"/>
+        </w:rPr>
+        <w:t>Sarim</w:t>
+      </w:r>
+      <w:proofErr w:type="spellEnd"/>
+      <w:r>
+        <w:rPr>
+          <w:rFonts w:ascii="Times New Roman" w:hAnsi="Times New Roman" w:cs="Times New Roman"/>
+          <w:sz w:val="36"/>
+          <w:szCs w:val="36"/>
+        </w:rPr>
+        <w:t xml:space="preserve"> Khan</w:t>
+      </w:r>
+      <w:r>
+        <w:rPr>
+          <w:rFonts w:ascii="Times New Roman" w:hAnsi="Times New Roman" w:cs="Times New Roman"/>
+          <w:sz w:val="36"/>
+          <w:szCs w:val="36"/>
+        </w:rPr>
+        <w:t xml:space="preserve"> </w:t>
+      </w:r>
+      <w:r>
+        <w:rPr>
+          <w:rFonts w:ascii="Times New Roman" w:hAnsi="Times New Roman" w:cs="Times New Roman"/>
+          <w:sz w:val="36"/>
+          <w:szCs w:val="36"/>
+        </w:rPr>
+        <w:t>(EB 20102</w:t>
+      </w:r>
+      <w:r>
+        <w:rPr>
+          <w:rFonts w:ascii="Times New Roman" w:hAnsi="Times New Roman" w:cs="Times New Roman"/>
+          <w:sz w:val="36"/>
+          <w:szCs w:val="36"/>
+        </w:rPr>
+        <w:t>096</w:t>
+      </w:r>
+      <w:r>
+        <w:rPr>
+          <w:rFonts w:ascii="Times New Roman" w:hAnsi="Times New Roman" w:cs="Times New Roman"/>
+          <w:sz w:val="36"/>
+          <w:szCs w:val="36"/>
+        </w:rPr>
+        <w:t>)</w:t>
+      </w:r>
+    </w:p>
+    <w:p>
+      <w:pPr>
+        <w:pStyle w:val="ListParagraph"/>
+        <w:numPr>
+          <w:ilvl w:val="0"/>
+          <w:numId w:val="5"/>
+        </w:numPr>
+        <w:rPr>
+          <w:rFonts w:ascii="Times New Roman" w:hAnsi="Times New Roman" w:cs="Times New Roman"/>
+          <w:sz w:val="36"/>
+          <w:szCs w:val="36"/>
+        </w:rPr>
+      </w:pPr>
+      <w:r>
+        <w:rPr>
+          <w:rFonts w:ascii="Times New Roman" w:hAnsi="Times New Roman" w:cs="Times New Roman"/>
+          <w:sz w:val="36"/>
+          <w:szCs w:val="36"/>
+        </w:rPr>
+        <w:t>Muhammad</w:t>
+      </w:r>
+      <w:r>
+        <w:rPr>
+          <w:rFonts w:ascii="Times New Roman" w:hAnsi="Times New Roman" w:cs="Times New Roman"/>
+          <w:sz w:val="36"/>
+          <w:szCs w:val="36"/>
+        </w:rPr>
+        <w:t xml:space="preserve"> </w:t>
+      </w:r>
+      <w:proofErr w:type="spellStart"/>
+      <w:r>
+        <w:rPr>
+          <w:rFonts w:ascii="Times New Roman" w:hAnsi="Times New Roman" w:cs="Times New Roman"/>
+          <w:sz w:val="36"/>
+          <w:szCs w:val="36"/>
+        </w:rPr>
+        <w:t>Umer</w:t>
+      </w:r>
+      <w:proofErr w:type="spellEnd"/>
+      <w:r>
+        <w:rPr>
+          <w:rFonts w:ascii="Times New Roman" w:hAnsi="Times New Roman" w:cs="Times New Roman"/>
+          <w:sz w:val="36"/>
+          <w:szCs w:val="36"/>
+        </w:rPr>
+        <w:t xml:space="preserve"> Saleem</w:t>
+      </w:r>
+      <w:r>
+        <w:rPr>
+          <w:rFonts w:ascii="Times New Roman" w:hAnsi="Times New Roman" w:cs="Times New Roman"/>
+          <w:sz w:val="36"/>
+          <w:szCs w:val="36"/>
+        </w:rPr>
+        <w:t xml:space="preserve"> </w:t>
+      </w:r>
+      <w:r>
+        <w:rPr>
+          <w:rFonts w:ascii="Times New Roman" w:hAnsi="Times New Roman" w:cs="Times New Roman"/>
+          <w:sz w:val="36"/>
+          <w:szCs w:val="36"/>
+        </w:rPr>
+        <w:t>(EB 20102</w:t>
+      </w:r>
+      <w:r>
+        <w:rPr>
+          <w:rFonts w:ascii="Times New Roman" w:hAnsi="Times New Roman" w:cs="Times New Roman"/>
+          <w:sz w:val="36"/>
+          <w:szCs w:val="36"/>
+        </w:rPr>
+        <w:t>098</w:t>
+      </w:r>
+      <w:r>
+        <w:rPr>
+          <w:rFonts w:ascii="Times New Roman" w:hAnsi="Times New Roman" w:cs="Times New Roman"/>
+          <w:sz w:val="36"/>
+          <w:szCs w:val="36"/>
+        </w:rPr>
+        <w:t>)</w:t>
+      </w:r>
+    </w:p>
+    <w:p>
+      <w:pPr>
+        <w:pStyle w:val="ListParagraph"/>
+        <w:numPr>
+          <w:ilvl w:val="0"/>
+          <w:numId w:val="5"/>
+        </w:numPr>
+        <w:rPr>
+          <w:rFonts w:ascii="Times New Roman" w:hAnsi="Times New Roman" w:cs="Times New Roman"/>
+          <w:sz w:val="36"/>
+          <w:szCs w:val="36"/>
+        </w:rPr>
+      </w:pPr>
+      <w:r>
+        <w:rPr>
+          <w:rFonts w:ascii="Times New Roman" w:hAnsi="Times New Roman" w:cs="Times New Roman"/>
+          <w:sz w:val="36"/>
+          <w:szCs w:val="36"/>
+        </w:rPr>
+        <w:t>Syed Huzaifa Ali</w:t>
+      </w:r>
+      <w:r>
+        <w:rPr>
+          <w:rFonts w:ascii="Times New Roman" w:hAnsi="Times New Roman" w:cs="Times New Roman"/>
+          <w:sz w:val="36"/>
+          <w:szCs w:val="36"/>
+        </w:rPr>
+        <w:t xml:space="preserve"> (EB 20102128)</w:t>
+      </w:r>
+    </w:p>
+    <w:p>
+      <w:pPr>
+        <w:rPr>
+          <w:sz w:val="56"/>
+          <w:szCs w:val="56"/>
+        </w:rPr>
+      </w:pPr>
+    </w:p>
+    <w:p>
+      <w:pPr>
+        <w:rPr>
+          <w:sz w:val="56"/>
+          <w:szCs w:val="56"/>
+        </w:rPr>
+      </w:pPr>
+      <w:r>
+        <w:rPr>
+          <w:sz w:val="56"/>
+          <w:szCs w:val="56"/>
+        </w:rPr>
+        <w:br w:type="page"/>
+      </w:r>
+    </w:p>
+    <w:p>
+      <w:pPr>
+        <w:jc w:val="center"/>
+        <w:rPr>
+          <w:sz w:val="56"/>
+          <w:szCs w:val="56"/>
+        </w:rPr>
+      </w:pPr>
+      <w:r>
+        <w:rPr>
+          <w:sz w:val="56"/>
+          <w:szCs w:val="56"/>
+        </w:rPr>
+        <w:lastRenderedPageBreak/>
         <w:t>Documentation:</w:t>
       </w:r>
     </w:p>
@@ -29,73 +494,49 @@
     <w:p>
       <w:pPr>
         <w:rPr>
+          <w:sz w:val="32"/>
+          <w:szCs w:val="32"/>
+        </w:rPr>
+      </w:pPr>
+      <w:r>
+        <w:rPr>
           <w:sz w:val="36"/>
           <w:szCs w:val="36"/>
         </w:rPr>
-      </w:pPr>
-      <w:r>
-        <w:rPr>
+        <w:t xml:space="preserve">Programming </w:t>
+      </w:r>
+      <w:r>
+        <w:rPr>
+          <w:rFonts w:asciiTheme="majorHAnsi" w:hAnsiTheme="majorHAnsi"/>
           <w:sz w:val="36"/>
           <w:szCs w:val="36"/>
         </w:rPr>
-        <w:t>Programming Language:</w:t>
+        <w:t>Language</w:t>
       </w:r>
       <w:r>
         <w:rPr>
           <w:sz w:val="36"/>
           <w:szCs w:val="36"/>
         </w:rPr>
-        <w:t xml:space="preserve"> </w:t>
-      </w:r>
-      <w:proofErr w:type="spellStart"/>
+        <w:t>:</w:t>
+      </w:r>
       <w:r>
         <w:rPr>
           <w:sz w:val="36"/>
           <w:szCs w:val="36"/>
         </w:rPr>
-        <w:t>Pytotype</w:t>
+        <w:t xml:space="preserve"> </w:t>
+      </w:r>
+      <w:proofErr w:type="spellStart"/>
+      <w:r>
+        <w:rPr>
+          <w:rFonts w:ascii="Calibri" w:hAnsi="Calibri" w:cs="Calibri"/>
+          <w:sz w:val="32"/>
+          <w:szCs w:val="32"/>
+        </w:rPr>
+        <w:t>Compyler</w:t>
       </w:r>
       <w:proofErr w:type="spellEnd"/>
-      <w:r>
-        <w:rPr>
-          <w:sz w:val="36"/>
-          <w:szCs w:val="36"/>
-        </w:rPr>
-        <w:t>/</w:t>
-      </w:r>
-      <w:proofErr w:type="spellStart"/>
-      <w:r>
-        <w:rPr>
-          <w:sz w:val="36"/>
-          <w:szCs w:val="36"/>
-        </w:rPr>
-        <w:t>Javpot</w:t>
-      </w:r>
-      <w:proofErr w:type="spellEnd"/>
-      <w:r>
-        <w:rPr>
-          <w:sz w:val="36"/>
-          <w:szCs w:val="36"/>
-        </w:rPr>
-        <w:t xml:space="preserve"> </w:t>
-      </w:r>
-      <w:proofErr w:type="spellStart"/>
-      <w:r>
-        <w:rPr>
-          <w:sz w:val="36"/>
-          <w:szCs w:val="36"/>
-        </w:rPr>
-        <w:t>etc</w:t>
-      </w:r>
-      <w:proofErr w:type="spellEnd"/>
-    </w:p>
-    <w:p>
-      <w:pPr>
-        <w:rPr>
-          <w:sz w:val="36"/>
-          <w:szCs w:val="36"/>
-        </w:rPr>
-      </w:pPr>
     </w:p>
     <w:p>
       <w:pPr>
@@ -1316,7 +1757,6 @@
                 <w:sz w:val="36"/>
                 <w:szCs w:val="36"/>
               </w:rPr>
-              <w:lastRenderedPageBreak/>
               <w:t>Class Scope</w:t>
             </w:r>
           </w:p>
@@ -2215,6 +2655,14 @@
           <w:rFonts w:ascii="Cascadia Mono ExtraLight" w:hAnsi="Cascadia Mono ExtraLight" w:cs="Cascadia Mono ExtraLight"/>
           <w:sz w:val="32"/>
           <w:szCs w:val="32"/>
+        </w:rPr>
+      </w:pPr>
+    </w:p>
+    <w:p>
+      <w:pPr>
+        <w:rPr>
+          <w:sz w:val="36"/>
+          <w:szCs w:val="36"/>
         </w:rPr>
       </w:pPr>
     </w:p>
@@ -2516,8 +2964,35 @@
           <w:sz w:val="24"/>
           <w:szCs w:val="24"/>
         </w:rPr>
-        <w:t>write("The total is ", total,".");}</w:t>
-      </w:r>
+        <w:t>write("The total is ", total,".");</w:t>
+      </w:r>
+    </w:p>
+    <w:p>
+      <w:pPr>
+        <w:rPr>
+          <w:rFonts w:ascii="Cascadia Mono ExtraLight" w:hAnsi="Cascadia Mono ExtraLight" w:cs="Cascadia Mono ExtraLight"/>
+          <w:sz w:val="24"/>
+          <w:szCs w:val="24"/>
+        </w:rPr>
+      </w:pPr>
+      <w:r>
+        <w:rPr>
+          <w:rFonts w:ascii="Cascadia Mono ExtraLight" w:hAnsi="Cascadia Mono ExtraLight" w:cs="Cascadia Mono ExtraLight"/>
+          <w:sz w:val="24"/>
+          <w:szCs w:val="24"/>
+        </w:rPr>
+        <w:lastRenderedPageBreak/>
+        <w:t>}</w:t>
+      </w:r>
+    </w:p>
+    <w:p>
+      <w:pPr>
+        <w:rPr>
+          <w:rFonts w:ascii="Cascadia Mono ExtraLight" w:hAnsi="Cascadia Mono ExtraLight" w:cs="Cascadia Mono ExtraLight"/>
+          <w:sz w:val="24"/>
+          <w:szCs w:val="24"/>
+        </w:rPr>
+      </w:pPr>
     </w:p>
     <w:p>
       <w:pPr>
@@ -2538,7 +3013,6 @@
           <w:sz w:val="24"/>
           <w:szCs w:val="24"/>
         </w:rPr>
-        <w:lastRenderedPageBreak/>
         <w:t>prog main() return null{</w:t>
       </w:r>
     </w:p>
@@ -3059,25 +3533,25 @@
           <w:sz w:val="24"/>
           <w:szCs w:val="24"/>
         </w:rPr>
-        <w:t xml:space="preserve"> }</w:t>
+        <w:t xml:space="preserve"> } </w:t>
       </w:r>
     </w:p>
     <w:p>
       <w:pPr>
-        <w:ind w:left="720"/>
-        <w:rPr>
-          <w:rFonts w:ascii="Cascadia Mono ExtraLight" w:hAnsi="Cascadia Mono ExtraLight" w:cs="Cascadia Mono ExtraLight"/>
-          <w:sz w:val="24"/>
-          <w:szCs w:val="24"/>
-        </w:rPr>
-      </w:pPr>
-      <w:r>
-        <w:rPr>
-          <w:rFonts w:ascii="Cascadia Mono ExtraLight" w:hAnsi="Cascadia Mono ExtraLight" w:cs="Cascadia Mono ExtraLight"/>
-          <w:sz w:val="24"/>
-          <w:szCs w:val="24"/>
-        </w:rPr>
-        <w:t xml:space="preserve"> }</w:t>
+        <w:ind w:firstLine="720"/>
+        <w:rPr>
+          <w:rFonts w:ascii="Cascadia Mono ExtraLight" w:hAnsi="Cascadia Mono ExtraLight" w:cs="Cascadia Mono ExtraLight"/>
+          <w:sz w:val="24"/>
+          <w:szCs w:val="24"/>
+        </w:rPr>
+      </w:pPr>
+      <w:r>
+        <w:rPr>
+          <w:rFonts w:ascii="Cascadia Mono ExtraLight" w:hAnsi="Cascadia Mono ExtraLight" w:cs="Cascadia Mono ExtraLight"/>
+          <w:sz w:val="24"/>
+          <w:szCs w:val="24"/>
+        </w:rPr>
+        <w:t>}</w:t>
       </w:r>
     </w:p>
     <w:p>
@@ -3113,6 +3587,56 @@
 </w:document>
 </file>
 
+<file path=word/endnotes.xml><?xml version="1.0" encoding="utf-8"?>
+<w:endnotes xmlns:wpc="http://schemas.microsoft.com/office/word/2010/wordprocessingCanvas" xmlns:cx="http://schemas.microsoft.com/office/drawing/2014/chartex" xmlns:cx1="http://schemas.microsoft.com/office/drawing/2015/9/8/chartex" xmlns:cx2="http://schemas.microsoft.com/office/drawing/2015/10/21/chartex" xmlns:cx3="http://schemas.microsoft.com/office/drawing/2016/5/9/chartex" xmlns:cx4="http://schemas.microsoft.com/office/drawing/2016/5/10/chartex" xmlns:cx5="http://schemas.microsoft.com/office/drawing/2016/5/11/chartex" xmlns:cx6="http://schemas.microsoft.com/office/drawing/2016/5/12/chartex" xmlns:cx7="http://schemas.microsoft.com/office/drawing/2016/5/13/chartex" xmlns:cx8="http://schemas.microsoft.com/office/drawing/2016/5/14/chartex" xmlns:mc="http://schemas.openxmlformats.org/markup-compatibility/2006" xmlns:aink="http://schemas.microsoft.com/office/drawing/2016/ink" xmlns:am3d="http://schemas.microsoft.com/office/drawing/2017/model3d" xmlns:o="urn:schemas-microsoft-com:office:office" xmlns:oel="http://schemas.microsoft.com/office/2019/extlst" xmlns:r="http://schemas.openxmlformats.org/officeDocument/2006/relationships" xmlns:m="http://schemas.openxmlformats.org/officeDocument/2006/math" xmlns:v="urn:schemas-microsoft-com:vml" xmlns:wp14="http://schemas.microsoft.com/office/word/2010/wordprocessingDrawing" xmlns:wp="http://schemas.openxmlformats.org/drawingml/2006/wordprocessingDrawing" xmlns:w10="urn:schemas-microsoft-com:office:word" xmlns:w="http://schemas.openxmlformats.org/wordprocessingml/2006/main" xmlns:w14="http://schemas.microsoft.com/office/word/2010/wordml" xmlns:w15="http://schemas.microsoft.com/office/word/2012/wordml" xmlns:w16cex="http://schemas.microsoft.com/office/word/2018/wordml/cex" xmlns:w16cid="http://schemas.microsoft.com/office/word/2016/wordml/cid" xmlns:w16="http://schemas.microsoft.com/office/word/2018/wordml" xmlns:w16sdtdh="http://schemas.microsoft.com/office/word/2020/wordml/sdtdatahash" xmlns:w16se="http://schemas.microsoft.com/office/word/2015/wordml/symex" xmlns:wpg="http://schemas.microsoft.com/office/word/2010/wordprocessingGroup" xmlns:wpi="http://schemas.microsoft.com/office/word/2010/wordprocessingInk" xmlns:wne="http://schemas.microsoft.com/office/word/2006/wordml" xmlns:wps="http://schemas.microsoft.com/office/word/2010/wordprocessingShape" mc:Ignorable="w14 w15 w16se w16cid w16 w16cex w16sdtdh wp14">
+  <w:endnote w:type="separator" w:id="-1">
+    <w:p>
+      <w:pPr>
+        <w:spacing w:after="0" w:line="240" w:lineRule="auto"/>
+      </w:pPr>
+      <w:r>
+        <w:separator/>
+      </w:r>
+    </w:p>
+  </w:endnote>
+  <w:endnote w:type="continuationSeparator" w:id="0">
+    <w:p>
+      <w:pPr>
+        <w:spacing w:after="0" w:line="240" w:lineRule="auto"/>
+      </w:pPr>
+      <w:r>
+        <w:continuationSeparator/>
+      </w:r>
+    </w:p>
+  </w:endnote>
+</w:endnotes>
+</file>
+
+<file path=word/footnotes.xml><?xml version="1.0" encoding="utf-8"?>
+<w:footnotes xmlns:wpc="http://schemas.microsoft.com/office/word/2010/wordprocessingCanvas" xmlns:cx="http://schemas.microsoft.com/office/drawing/2014/chartex" xmlns:cx1="http://schemas.microsoft.com/office/drawing/2015/9/8/chartex" xmlns:cx2="http://schemas.microsoft.com/office/drawing/2015/10/21/chartex" xmlns:cx3="http://schemas.microsoft.com/office/drawing/2016/5/9/chartex" xmlns:cx4="http://schemas.microsoft.com/office/drawing/2016/5/10/chartex" xmlns:cx5="http://schemas.microsoft.com/office/drawing/2016/5/11/chartex" xmlns:cx6="http://schemas.microsoft.com/office/drawing/2016/5/12/chartex" xmlns:cx7="http://schemas.microsoft.com/office/drawing/2016/5/13/chartex" xmlns:cx8="http://schemas.microsoft.com/office/drawing/2016/5/14/chartex" xmlns:mc="http://schemas.openxmlformats.org/markup-compatibility/2006" xmlns:aink="http://schemas.microsoft.com/office/drawing/2016/ink" xmlns:am3d="http://schemas.microsoft.com/office/drawing/2017/model3d" xmlns:o="urn:schemas-microsoft-com:office:office" xmlns:oel="http://schemas.microsoft.com/office/2019/extlst" xmlns:r="http://schemas.openxmlformats.org/officeDocument/2006/relationships" xmlns:m="http://schemas.openxmlformats.org/officeDocument/2006/math" xmlns:v="urn:schemas-microsoft-com:vml" xmlns:wp14="http://schemas.microsoft.com/office/word/2010/wordprocessingDrawing" xmlns:wp="http://schemas.openxmlformats.org/drawingml/2006/wordprocessingDrawing" xmlns:w10="urn:schemas-microsoft-com:office:word" xmlns:w="http://schemas.openxmlformats.org/wordprocessingml/2006/main" xmlns:w14="http://schemas.microsoft.com/office/word/2010/wordml" xmlns:w15="http://schemas.microsoft.com/office/word/2012/wordml" xmlns:w16cex="http://schemas.microsoft.com/office/word/2018/wordml/cex" xmlns:w16cid="http://schemas.microsoft.com/office/word/2016/wordml/cid" xmlns:w16="http://schemas.microsoft.com/office/word/2018/wordml" xmlns:w16sdtdh="http://schemas.microsoft.com/office/word/2020/wordml/sdtdatahash" xmlns:w16se="http://schemas.microsoft.com/office/word/2015/wordml/symex" xmlns:wpg="http://schemas.microsoft.com/office/word/2010/wordprocessingGroup" xmlns:wpi="http://schemas.microsoft.com/office/word/2010/wordprocessingInk" xmlns:wne="http://schemas.microsoft.com/office/word/2006/wordml" xmlns:wps="http://schemas.microsoft.com/office/word/2010/wordprocessingShape" mc:Ignorable="w14 w15 w16se w16cid w16 w16cex w16sdtdh wp14">
+  <w:footnote w:type="separator" w:id="-1">
+    <w:p>
+      <w:pPr>
+        <w:spacing w:after="0" w:line="240" w:lineRule="auto"/>
+      </w:pPr>
+      <w:r>
+        <w:separator/>
+      </w:r>
+    </w:p>
+  </w:footnote>
+  <w:footnote w:type="continuationSeparator" w:id="0">
+    <w:p>
+      <w:pPr>
+        <w:spacing w:after="0" w:line="240" w:lineRule="auto"/>
+      </w:pPr>
+      <w:r>
+        <w:continuationSeparator/>
+      </w:r>
+    </w:p>
+  </w:footnote>
+</w:footnotes>
+</file>
+
 <file path=word/numbering.xml><?xml version="1.0" encoding="utf-8"?>
 <w:numbering xmlns:wpc="http://schemas.microsoft.com/office/word/2010/wordprocessingCanvas" xmlns:cx="http://schemas.microsoft.com/office/drawing/2014/chartex" xmlns:cx1="http://schemas.microsoft.com/office/drawing/2015/9/8/chartex" xmlns:cx2="http://schemas.microsoft.com/office/drawing/2015/10/21/chartex" xmlns:cx3="http://schemas.microsoft.com/office/drawing/2016/5/9/chartex" xmlns:cx4="http://schemas.microsoft.com/office/drawing/2016/5/10/chartex" xmlns:cx5="http://schemas.microsoft.com/office/drawing/2016/5/11/chartex" xmlns:cx6="http://schemas.microsoft.com/office/drawing/2016/5/12/chartex" xmlns:cx7="http://schemas.microsoft.com/office/drawing/2016/5/13/chartex" xmlns:cx8="http://schemas.microsoft.com/office/drawing/2016/5/14/chartex" xmlns:mc="http://schemas.openxmlformats.org/markup-compatibility/2006" xmlns:aink="http://schemas.microsoft.com/office/drawing/2016/ink" xmlns:am3d="http://schemas.microsoft.com/office/drawing/2017/model3d" xmlns:o="urn:schemas-microsoft-com:office:office" xmlns:oel="http://schemas.microsoft.com/office/2019/extlst" xmlns:r="http://schemas.openxmlformats.org/officeDocument/2006/relationships" xmlns:m="http://schemas.openxmlformats.org/officeDocument/2006/math" xmlns:v="urn:schemas-microsoft-com:vml" xmlns:wp14="http://schemas.microsoft.com/office/word/2010/wordprocessingDrawing" xmlns:wp="http://schemas.openxmlformats.org/drawingml/2006/wordprocessingDrawing" xmlns:w10="urn:schemas-microsoft-com:office:word" xmlns:w="http://schemas.openxmlformats.org/wordprocessingml/2006/main" xmlns:w14="http://schemas.microsoft.com/office/word/2010/wordml" xmlns:w15="http://schemas.microsoft.com/office/word/2012/wordml" xmlns:w16cex="http://schemas.microsoft.com/office/word/2018/wordml/cex" xmlns:w16cid="http://schemas.microsoft.com/office/word/2016/wordml/cid" xmlns:w16="http://schemas.microsoft.com/office/word/2018/wordml" xmlns:w16sdtdh="http://schemas.microsoft.com/office/word/2020/wordml/sdtdatahash" xmlns:w16se="http://schemas.microsoft.com/office/word/2015/wordml/symex" xmlns:wpg="http://schemas.microsoft.com/office/word/2010/wordprocessingGroup" xmlns:wpi="http://schemas.microsoft.com/office/word/2010/wordprocessingInk" xmlns:wne="http://schemas.microsoft.com/office/word/2006/wordml" xmlns:wps="http://schemas.microsoft.com/office/word/2010/wordprocessingShape" mc:Ignorable="w14 w15 w16se w16cid w16 w16cex w16sdtdh wp14">
   <w:abstractNum w:abstractNumId="0" w15:restartNumberingAfterBreak="0">
@@ -3211,6 +3735,232 @@
     </w:lvl>
   </w:abstractNum>
   <w:abstractNum w:abstractNumId="1" w15:restartNumberingAfterBreak="0">
+    <w:nsid w:val="215443DA"/>
+    <w:multiLevelType w:val="hybridMultilevel"/>
+    <w:tmpl w:val="74F20588"/>
+    <w:lvl w:ilvl="0" w:tplc="20000001">
+      <w:start w:val="1"/>
+      <w:numFmt w:val="bullet"/>
+      <w:lvlText w:val=""/>
+      <w:lvlJc w:val="left"/>
+      <w:pPr>
+        <w:ind w:left="720" w:hanging="360"/>
+      </w:pPr>
+      <w:rPr>
+        <w:rFonts w:ascii="Symbol" w:hAnsi="Symbol" w:hint="default"/>
+      </w:rPr>
+    </w:lvl>
+    <w:lvl w:ilvl="1" w:tplc="20000003" w:tentative="1">
+      <w:start w:val="1"/>
+      <w:numFmt w:val="bullet"/>
+      <w:lvlText w:val="o"/>
+      <w:lvlJc w:val="left"/>
+      <w:pPr>
+        <w:ind w:left="1440" w:hanging="360"/>
+      </w:pPr>
+      <w:rPr>
+        <w:rFonts w:ascii="Courier New" w:hAnsi="Courier New" w:cs="Courier New" w:hint="default"/>
+      </w:rPr>
+    </w:lvl>
+    <w:lvl w:ilvl="2" w:tplc="20000005" w:tentative="1">
+      <w:start w:val="1"/>
+      <w:numFmt w:val="bullet"/>
+      <w:lvlText w:val=""/>
+      <w:lvlJc w:val="left"/>
+      <w:pPr>
+        <w:ind w:left="2160" w:hanging="360"/>
+      </w:pPr>
+      <w:rPr>
+        <w:rFonts w:ascii="Wingdings" w:hAnsi="Wingdings" w:hint="default"/>
+      </w:rPr>
+    </w:lvl>
+    <w:lvl w:ilvl="3" w:tplc="20000001" w:tentative="1">
+      <w:start w:val="1"/>
+      <w:numFmt w:val="bullet"/>
+      <w:lvlText w:val=""/>
+      <w:lvlJc w:val="left"/>
+      <w:pPr>
+        <w:ind w:left="2880" w:hanging="360"/>
+      </w:pPr>
+      <w:rPr>
+        <w:rFonts w:ascii="Symbol" w:hAnsi="Symbol" w:hint="default"/>
+      </w:rPr>
+    </w:lvl>
+    <w:lvl w:ilvl="4" w:tplc="20000003" w:tentative="1">
+      <w:start w:val="1"/>
+      <w:numFmt w:val="bullet"/>
+      <w:lvlText w:val="o"/>
+      <w:lvlJc w:val="left"/>
+      <w:pPr>
+        <w:ind w:left="3600" w:hanging="360"/>
+      </w:pPr>
+      <w:rPr>
+        <w:rFonts w:ascii="Courier New" w:hAnsi="Courier New" w:cs="Courier New" w:hint="default"/>
+      </w:rPr>
+    </w:lvl>
+    <w:lvl w:ilvl="5" w:tplc="20000005" w:tentative="1">
+      <w:start w:val="1"/>
+      <w:numFmt w:val="bullet"/>
+      <w:lvlText w:val=""/>
+      <w:lvlJc w:val="left"/>
+      <w:pPr>
+        <w:ind w:left="4320" w:hanging="360"/>
+      </w:pPr>
+      <w:rPr>
+        <w:rFonts w:ascii="Wingdings" w:hAnsi="Wingdings" w:hint="default"/>
+      </w:rPr>
+    </w:lvl>
+    <w:lvl w:ilvl="6" w:tplc="20000001" w:tentative="1">
+      <w:start w:val="1"/>
+      <w:numFmt w:val="bullet"/>
+      <w:lvlText w:val=""/>
+      <w:lvlJc w:val="left"/>
+      <w:pPr>
+        <w:ind w:left="5040" w:hanging="360"/>
+      </w:pPr>
+      <w:rPr>
+        <w:rFonts w:ascii="Symbol" w:hAnsi="Symbol" w:hint="default"/>
+      </w:rPr>
+    </w:lvl>
+    <w:lvl w:ilvl="7" w:tplc="20000003" w:tentative="1">
+      <w:start w:val="1"/>
+      <w:numFmt w:val="bullet"/>
+      <w:lvlText w:val="o"/>
+      <w:lvlJc w:val="left"/>
+      <w:pPr>
+        <w:ind w:left="5760" w:hanging="360"/>
+      </w:pPr>
+      <w:rPr>
+        <w:rFonts w:ascii="Courier New" w:hAnsi="Courier New" w:cs="Courier New" w:hint="default"/>
+      </w:rPr>
+    </w:lvl>
+    <w:lvl w:ilvl="8" w:tplc="20000005" w:tentative="1">
+      <w:start w:val="1"/>
+      <w:numFmt w:val="bullet"/>
+      <w:lvlText w:val=""/>
+      <w:lvlJc w:val="left"/>
+      <w:pPr>
+        <w:ind w:left="6480" w:hanging="360"/>
+      </w:pPr>
+      <w:rPr>
+        <w:rFonts w:ascii="Wingdings" w:hAnsi="Wingdings" w:hint="default"/>
+      </w:rPr>
+    </w:lvl>
+  </w:abstractNum>
+  <w:abstractNum w:abstractNumId="2" w15:restartNumberingAfterBreak="0">
+    <w:nsid w:val="2D345D80"/>
+    <w:multiLevelType w:val="hybridMultilevel"/>
+    <w:tmpl w:val="A052D9C6"/>
+    <w:lvl w:ilvl="0" w:tplc="20000001">
+      <w:start w:val="1"/>
+      <w:numFmt w:val="bullet"/>
+      <w:lvlText w:val=""/>
+      <w:lvlJc w:val="left"/>
+      <w:pPr>
+        <w:ind w:left="2160" w:hanging="360"/>
+      </w:pPr>
+      <w:rPr>
+        <w:rFonts w:ascii="Symbol" w:hAnsi="Symbol" w:hint="default"/>
+      </w:rPr>
+    </w:lvl>
+    <w:lvl w:ilvl="1" w:tplc="20000003" w:tentative="1">
+      <w:start w:val="1"/>
+      <w:numFmt w:val="bullet"/>
+      <w:lvlText w:val="o"/>
+      <w:lvlJc w:val="left"/>
+      <w:pPr>
+        <w:ind w:left="2880" w:hanging="360"/>
+      </w:pPr>
+      <w:rPr>
+        <w:rFonts w:ascii="Courier New" w:hAnsi="Courier New" w:cs="Courier New" w:hint="default"/>
+      </w:rPr>
+    </w:lvl>
+    <w:lvl w:ilvl="2" w:tplc="20000005" w:tentative="1">
+      <w:start w:val="1"/>
+      <w:numFmt w:val="bullet"/>
+      <w:lvlText w:val=""/>
+      <w:lvlJc w:val="left"/>
+      <w:pPr>
+        <w:ind w:left="3600" w:hanging="360"/>
+      </w:pPr>
+      <w:rPr>
+        <w:rFonts w:ascii="Wingdings" w:hAnsi="Wingdings" w:hint="default"/>
+      </w:rPr>
+    </w:lvl>
+    <w:lvl w:ilvl="3" w:tplc="20000001" w:tentative="1">
+      <w:start w:val="1"/>
+      <w:numFmt w:val="bullet"/>
+      <w:lvlText w:val=""/>
+      <w:lvlJc w:val="left"/>
+      <w:pPr>
+        <w:ind w:left="4320" w:hanging="360"/>
+      </w:pPr>
+      <w:rPr>
+        <w:rFonts w:ascii="Symbol" w:hAnsi="Symbol" w:hint="default"/>
+      </w:rPr>
+    </w:lvl>
+    <w:lvl w:ilvl="4" w:tplc="20000003" w:tentative="1">
+      <w:start w:val="1"/>
+      <w:numFmt w:val="bullet"/>
+      <w:lvlText w:val="o"/>
+      <w:lvlJc w:val="left"/>
+      <w:pPr>
+        <w:ind w:left="5040" w:hanging="360"/>
+      </w:pPr>
+      <w:rPr>
+        <w:rFonts w:ascii="Courier New" w:hAnsi="Courier New" w:cs="Courier New" w:hint="default"/>
+      </w:rPr>
+    </w:lvl>
+    <w:lvl w:ilvl="5" w:tplc="20000005" w:tentative="1">
+      <w:start w:val="1"/>
+      <w:numFmt w:val="bullet"/>
+      <w:lvlText w:val=""/>
+      <w:lvlJc w:val="left"/>
+      <w:pPr>
+        <w:ind w:left="5760" w:hanging="360"/>
+      </w:pPr>
+      <w:rPr>
+        <w:rFonts w:ascii="Wingdings" w:hAnsi="Wingdings" w:hint="default"/>
+      </w:rPr>
+    </w:lvl>
+    <w:lvl w:ilvl="6" w:tplc="20000001" w:tentative="1">
+      <w:start w:val="1"/>
+      <w:numFmt w:val="bullet"/>
+      <w:lvlText w:val=""/>
+      <w:lvlJc w:val="left"/>
+      <w:pPr>
+        <w:ind w:left="6480" w:hanging="360"/>
+      </w:pPr>
+      <w:rPr>
+        <w:rFonts w:ascii="Symbol" w:hAnsi="Symbol" w:hint="default"/>
+      </w:rPr>
+    </w:lvl>
+    <w:lvl w:ilvl="7" w:tplc="20000003" w:tentative="1">
+      <w:start w:val="1"/>
+      <w:numFmt w:val="bullet"/>
+      <w:lvlText w:val="o"/>
+      <w:lvlJc w:val="left"/>
+      <w:pPr>
+        <w:ind w:left="7200" w:hanging="360"/>
+      </w:pPr>
+      <w:rPr>
+        <w:rFonts w:ascii="Courier New" w:hAnsi="Courier New" w:cs="Courier New" w:hint="default"/>
+      </w:rPr>
+    </w:lvl>
+    <w:lvl w:ilvl="8" w:tplc="20000005" w:tentative="1">
+      <w:start w:val="1"/>
+      <w:numFmt w:val="bullet"/>
+      <w:lvlText w:val=""/>
+      <w:lvlJc w:val="left"/>
+      <w:pPr>
+        <w:ind w:left="7920" w:hanging="360"/>
+      </w:pPr>
+      <w:rPr>
+        <w:rFonts w:ascii="Wingdings" w:hAnsi="Wingdings" w:hint="default"/>
+      </w:rPr>
+    </w:lvl>
+  </w:abstractNum>
+  <w:abstractNum w:abstractNumId="3" w15:restartNumberingAfterBreak="0">
     <w:nsid w:val="64BC3AC7"/>
     <w:multiLevelType w:val="hybridMultilevel"/>
     <w:tmpl w:val="E776225C"/>
@@ -3323,11 +4073,133 @@
       </w:rPr>
     </w:lvl>
   </w:abstractNum>
+  <w:abstractNum w:abstractNumId="4" w15:restartNumberingAfterBreak="0">
+    <w:nsid w:val="7CF510D3"/>
+    <w:multiLevelType w:val="hybridMultilevel"/>
+    <w:tmpl w:val="28F6B7A0"/>
+    <w:lvl w:ilvl="0" w:tplc="20000001">
+      <w:start w:val="1"/>
+      <w:numFmt w:val="bullet"/>
+      <w:lvlText w:val=""/>
+      <w:lvlJc w:val="left"/>
+      <w:pPr>
+        <w:ind w:left="1440" w:hanging="360"/>
+      </w:pPr>
+      <w:rPr>
+        <w:rFonts w:ascii="Symbol" w:hAnsi="Symbol" w:hint="default"/>
+      </w:rPr>
+    </w:lvl>
+    <w:lvl w:ilvl="1" w:tplc="20000003" w:tentative="1">
+      <w:start w:val="1"/>
+      <w:numFmt w:val="bullet"/>
+      <w:lvlText w:val="o"/>
+      <w:lvlJc w:val="left"/>
+      <w:pPr>
+        <w:ind w:left="2160" w:hanging="360"/>
+      </w:pPr>
+      <w:rPr>
+        <w:rFonts w:ascii="Courier New" w:hAnsi="Courier New" w:cs="Courier New" w:hint="default"/>
+      </w:rPr>
+    </w:lvl>
+    <w:lvl w:ilvl="2" w:tplc="20000005" w:tentative="1">
+      <w:start w:val="1"/>
+      <w:numFmt w:val="bullet"/>
+      <w:lvlText w:val=""/>
+      <w:lvlJc w:val="left"/>
+      <w:pPr>
+        <w:ind w:left="2880" w:hanging="360"/>
+      </w:pPr>
+      <w:rPr>
+        <w:rFonts w:ascii="Wingdings" w:hAnsi="Wingdings" w:hint="default"/>
+      </w:rPr>
+    </w:lvl>
+    <w:lvl w:ilvl="3" w:tplc="20000001" w:tentative="1">
+      <w:start w:val="1"/>
+      <w:numFmt w:val="bullet"/>
+      <w:lvlText w:val=""/>
+      <w:lvlJc w:val="left"/>
+      <w:pPr>
+        <w:ind w:left="3600" w:hanging="360"/>
+      </w:pPr>
+      <w:rPr>
+        <w:rFonts w:ascii="Symbol" w:hAnsi="Symbol" w:hint="default"/>
+      </w:rPr>
+    </w:lvl>
+    <w:lvl w:ilvl="4" w:tplc="20000003" w:tentative="1">
+      <w:start w:val="1"/>
+      <w:numFmt w:val="bullet"/>
+      <w:lvlText w:val="o"/>
+      <w:lvlJc w:val="left"/>
+      <w:pPr>
+        <w:ind w:left="4320" w:hanging="360"/>
+      </w:pPr>
+      <w:rPr>
+        <w:rFonts w:ascii="Courier New" w:hAnsi="Courier New" w:cs="Courier New" w:hint="default"/>
+      </w:rPr>
+    </w:lvl>
+    <w:lvl w:ilvl="5" w:tplc="20000005" w:tentative="1">
+      <w:start w:val="1"/>
+      <w:numFmt w:val="bullet"/>
+      <w:lvlText w:val=""/>
+      <w:lvlJc w:val="left"/>
+      <w:pPr>
+        <w:ind w:left="5040" w:hanging="360"/>
+      </w:pPr>
+      <w:rPr>
+        <w:rFonts w:ascii="Wingdings" w:hAnsi="Wingdings" w:hint="default"/>
+      </w:rPr>
+    </w:lvl>
+    <w:lvl w:ilvl="6" w:tplc="20000001" w:tentative="1">
+      <w:start w:val="1"/>
+      <w:numFmt w:val="bullet"/>
+      <w:lvlText w:val=""/>
+      <w:lvlJc w:val="left"/>
+      <w:pPr>
+        <w:ind w:left="5760" w:hanging="360"/>
+      </w:pPr>
+      <w:rPr>
+        <w:rFonts w:ascii="Symbol" w:hAnsi="Symbol" w:hint="default"/>
+      </w:rPr>
+    </w:lvl>
+    <w:lvl w:ilvl="7" w:tplc="20000003" w:tentative="1">
+      <w:start w:val="1"/>
+      <w:numFmt w:val="bullet"/>
+      <w:lvlText w:val="o"/>
+      <w:lvlJc w:val="left"/>
+      <w:pPr>
+        <w:ind w:left="6480" w:hanging="360"/>
+      </w:pPr>
+      <w:rPr>
+        <w:rFonts w:ascii="Courier New" w:hAnsi="Courier New" w:cs="Courier New" w:hint="default"/>
+      </w:rPr>
+    </w:lvl>
+    <w:lvl w:ilvl="8" w:tplc="20000005" w:tentative="1">
+      <w:start w:val="1"/>
+      <w:numFmt w:val="bullet"/>
+      <w:lvlText w:val=""/>
+      <w:lvlJc w:val="left"/>
+      <w:pPr>
+        <w:ind w:left="7200" w:hanging="360"/>
+      </w:pPr>
+      <w:rPr>
+        <w:rFonts w:ascii="Wingdings" w:hAnsi="Wingdings" w:hint="default"/>
+      </w:rPr>
+    </w:lvl>
+  </w:abstractNum>
   <w:num w:numId="1" w16cid:durableId="1299645990">
     <w:abstractNumId w:val="0"/>
   </w:num>
   <w:num w:numId="2" w16cid:durableId="1596942371">
+    <w:abstractNumId w:val="3"/>
+  </w:num>
+  <w:num w:numId="3" w16cid:durableId="1129132679">
     <w:abstractNumId w:val="1"/>
+  </w:num>
+  <w:num w:numId="4" w16cid:durableId="1358852189">
+    <w:abstractNumId w:val="4"/>
+  </w:num>
+  <w:num w:numId="5" w16cid:durableId="1155491614">
+    <w:abstractNumId w:val="2"/>
   </w:num>
   <w:numIdMacAtCleanup w:val="2"/>
 </w:numbering>
@@ -4428,6 +5300,50 @@
       <w:contextualSpacing/>
     </w:pPr>
   </w:style>
+  <w:style w:type="paragraph" w:styleId="Header">
+    <w:name w:val="header"/>
+    <w:basedOn w:val="Normal"/>
+    <w:link w:val="HeaderChar"/>
+    <w:uiPriority w:val="99"/>
+    <w:unhideWhenUsed/>
+    <w:rsid w:val="001D74D6"/>
+    <w:pPr>
+      <w:tabs>
+        <w:tab w:val="center" w:pos="4513"/>
+        <w:tab w:val="right" w:pos="9026"/>
+      </w:tabs>
+      <w:spacing w:after="0" w:line="240" w:lineRule="auto"/>
+    </w:pPr>
+  </w:style>
+  <w:style w:type="character" w:customStyle="1" w:styleId="HeaderChar">
+    <w:name w:val="Header Char"/>
+    <w:basedOn w:val="DefaultParagraphFont"/>
+    <w:link w:val="Header"/>
+    <w:uiPriority w:val="99"/>
+    <w:rsid w:val="001D74D6"/>
+  </w:style>
+  <w:style w:type="paragraph" w:styleId="Footer">
+    <w:name w:val="footer"/>
+    <w:basedOn w:val="Normal"/>
+    <w:link w:val="FooterChar"/>
+    <w:uiPriority w:val="99"/>
+    <w:unhideWhenUsed/>
+    <w:rsid w:val="001D74D6"/>
+    <w:pPr>
+      <w:tabs>
+        <w:tab w:val="center" w:pos="4513"/>
+        <w:tab w:val="right" w:pos="9026"/>
+      </w:tabs>
+      <w:spacing w:after="0" w:line="240" w:lineRule="auto"/>
+    </w:pPr>
+  </w:style>
+  <w:style w:type="character" w:customStyle="1" w:styleId="FooterChar">
+    <w:name w:val="Footer Char"/>
+    <w:basedOn w:val="DefaultParagraphFont"/>
+    <w:link w:val="Footer"/>
+    <w:uiPriority w:val="99"/>
+    <w:rsid w:val="001D74D6"/>
+  </w:style>
 </w:styles>
 </file>
 

</xml_diff>